<commit_message>
Add - Formatos service
</commit_message>
<xml_diff>
--- a/src/assets/formatos/F1-004 REGISTRO PRESENCIAL.docx
+++ b/src/assets/formatos/F1-004 REGISTRO PRESENCIAL.docx
@@ -532,6 +532,7 @@
               </w:rPr>
               <w:t xml:space="preserve"> </w:t>
             </w:r>
+            <w:proofErr w:type="spellStart"/>
             <w:r>
               <w:rPr>
                 <w:rFonts w:ascii="Arial" w:hAnsi="Arial"/>
@@ -540,6 +541,7 @@
               </w:rPr>
               <w:t>xFechaAtencion</w:t>
             </w:r>
+            <w:proofErr w:type="spellEnd"/>
           </w:p>
         </w:tc>
         <w:tc>
@@ -608,6 +610,7 @@
               </w:rPr>
               <w:t xml:space="preserve"> </w:t>
             </w:r>
+            <w:proofErr w:type="spellStart"/>
             <w:r>
               <w:rPr>
                 <w:rFonts w:ascii="Arial" w:hAnsi="Arial"/>
@@ -616,6 +619,7 @@
               </w:rPr>
               <w:t>xHoraAtencion</w:t>
             </w:r>
+            <w:proofErr w:type="spellEnd"/>
           </w:p>
         </w:tc>
       </w:tr>
@@ -749,19 +753,28 @@
                 <w:sz w:val="24"/>
                 <w:lang w:val="es-MX"/>
               </w:rPr>
-              <w:t>xNombreUsuario</w:t>
-            </w:r>
-            <w:r>
-              <w:rPr>
-                <w:rFonts w:ascii="Arial" w:hAnsi="Arial"/>
-                <w:spacing w:val="-2"/>
-                <w:sz w:val="24"/>
-                <w:lang w:val="es-MX"/>
-              </w:rPr>
-              <w:t>}</w:t>
+              <w:t>xNom</w:t>
             </w:r>
             <w:bookmarkStart w:id="0" w:name="_GoBack"/>
             <w:bookmarkEnd w:id="0"/>
+            <w:r>
+              <w:rPr>
+                <w:rFonts w:ascii="Arial" w:hAnsi="Arial"/>
+                <w:spacing w:val="-2"/>
+                <w:sz w:val="24"/>
+                <w:lang w:val="es-MX"/>
+              </w:rPr>
+              <w:t>breUsuario</w:t>
+            </w:r>
+            <w:r>
+              <w:rPr>
+                <w:rFonts w:ascii="Arial" w:hAnsi="Arial"/>
+                <w:spacing w:val="-2"/>
+                <w:sz w:val="24"/>
+                <w:lang w:val="es-MX"/>
+              </w:rPr>
+              <w:t>}</w:t>
+            </w:r>
           </w:p>
         </w:tc>
       </w:tr>
@@ -787,6 +800,7 @@
                 <w:szCs w:val="24"/>
               </w:rPr>
             </w:pPr>
+            <w:proofErr w:type="spellStart"/>
             <w:r>
               <w:rPr>
                 <w:rFonts w:ascii="Arial"/>
@@ -794,6 +808,7 @@
               </w:rPr>
               <w:t>Originario</w:t>
             </w:r>
+            <w:proofErr w:type="spellEnd"/>
             <w:r>
               <w:rPr>
                 <w:rFonts w:ascii="Arial"/>
@@ -817,6 +832,7 @@
               </w:rPr>
               <w:t xml:space="preserve"> </w:t>
             </w:r>
+            <w:proofErr w:type="spellStart"/>
             <w:r>
               <w:rPr>
                 <w:rFonts w:ascii="Arial" w:hAnsi="Arial"/>
@@ -825,6 +841,7 @@
               </w:rPr>
               <w:t>xOriginario</w:t>
             </w:r>
+            <w:proofErr w:type="spellEnd"/>
           </w:p>
         </w:tc>
         <w:tc>
@@ -848,12 +865,21 @@
                 <w:szCs w:val="24"/>
               </w:rPr>
             </w:pPr>
-            <w:r>
-              <w:rPr>
-                <w:rFonts w:ascii="Arial"/>
-                <w:sz w:val="24"/>
-              </w:rPr>
-              <w:t>Edad:</w:t>
+            <w:proofErr w:type="spellStart"/>
+            <w:r>
+              <w:rPr>
+                <w:rFonts w:ascii="Arial"/>
+                <w:sz w:val="24"/>
+              </w:rPr>
+              <w:t>Edad</w:t>
+            </w:r>
+            <w:proofErr w:type="spellEnd"/>
+            <w:r>
+              <w:rPr>
+                <w:rFonts w:ascii="Arial"/>
+                <w:sz w:val="24"/>
+              </w:rPr>
+              <w:t>:</w:t>
             </w:r>
             <w:r>
               <w:rPr>
@@ -863,6 +889,7 @@
               </w:rPr>
               <w:t xml:space="preserve"> </w:t>
             </w:r>
+            <w:proofErr w:type="spellStart"/>
             <w:r>
               <w:rPr>
                 <w:rFonts w:ascii="Arial" w:hAnsi="Arial"/>
@@ -871,6 +898,7 @@
               </w:rPr>
               <w:t>xEdad</w:t>
             </w:r>
+            <w:proofErr w:type="spellEnd"/>
           </w:p>
         </w:tc>
       </w:tr>
@@ -896,12 +924,21 @@
                 <w:szCs w:val="24"/>
               </w:rPr>
             </w:pPr>
-            <w:r>
-              <w:rPr>
-                <w:rFonts w:ascii="Arial"/>
-                <w:sz w:val="24"/>
-              </w:rPr>
-              <w:t>Sexo:</w:t>
+            <w:proofErr w:type="spellStart"/>
+            <w:r>
+              <w:rPr>
+                <w:rFonts w:ascii="Arial"/>
+                <w:sz w:val="24"/>
+              </w:rPr>
+              <w:t>Sexo</w:t>
+            </w:r>
+            <w:proofErr w:type="spellEnd"/>
+            <w:r>
+              <w:rPr>
+                <w:rFonts w:ascii="Arial"/>
+                <w:sz w:val="24"/>
+              </w:rPr>
+              <w:t>:</w:t>
             </w:r>
             <w:r>
               <w:rPr>
@@ -911,6 +948,7 @@
               </w:rPr>
               <w:t xml:space="preserve"> </w:t>
             </w:r>
+            <w:proofErr w:type="spellStart"/>
             <w:r>
               <w:rPr>
                 <w:rFonts w:ascii="Arial" w:hAnsi="Arial"/>
@@ -919,6 +957,7 @@
               </w:rPr>
               <w:t>xSexo</w:t>
             </w:r>
+            <w:proofErr w:type="spellEnd"/>
           </w:p>
         </w:tc>
         <w:tc>
@@ -942,12 +981,21 @@
                 <w:szCs w:val="24"/>
               </w:rPr>
             </w:pPr>
-            <w:r>
-              <w:rPr>
-                <w:rFonts w:ascii="Arial"/>
-                <w:sz w:val="24"/>
-              </w:rPr>
-              <w:t>Domicilio:</w:t>
+            <w:proofErr w:type="spellStart"/>
+            <w:r>
+              <w:rPr>
+                <w:rFonts w:ascii="Arial"/>
+                <w:sz w:val="24"/>
+              </w:rPr>
+              <w:t>Domicilio</w:t>
+            </w:r>
+            <w:proofErr w:type="spellEnd"/>
+            <w:r>
+              <w:rPr>
+                <w:rFonts w:ascii="Arial"/>
+                <w:sz w:val="24"/>
+              </w:rPr>
+              <w:t>:</w:t>
             </w:r>
             <w:r>
               <w:rPr>
@@ -957,6 +1005,7 @@
               </w:rPr>
               <w:t xml:space="preserve"> </w:t>
             </w:r>
+            <w:proofErr w:type="spellStart"/>
             <w:r>
               <w:rPr>
                 <w:rFonts w:ascii="Arial" w:hAnsi="Arial"/>
@@ -965,6 +1014,7 @@
               </w:rPr>
               <w:t>xDomicilio</w:t>
             </w:r>
+            <w:proofErr w:type="spellEnd"/>
           </w:p>
         </w:tc>
       </w:tr>
@@ -1177,6 +1227,7 @@
                 <w:szCs w:val="24"/>
               </w:rPr>
             </w:pPr>
+            <w:proofErr w:type="spellStart"/>
             <w:r>
               <w:rPr>
                 <w:rFonts w:ascii="Arial"/>
@@ -1184,6 +1235,7 @@
               </w:rPr>
               <w:t>Fecha</w:t>
             </w:r>
+            <w:proofErr w:type="spellEnd"/>
             <w:r>
               <w:rPr>
                 <w:rFonts w:ascii="Arial"/>
@@ -1207,30 +1259,42 @@
               </w:rPr>
               <w:t xml:space="preserve"> </w:t>
             </w:r>
+            <w:proofErr w:type="spellStart"/>
             <w:r>
               <w:rPr>
                 <w:rFonts w:ascii="Arial"/>
                 <w:spacing w:val="-1"/>
                 <w:sz w:val="24"/>
               </w:rPr>
-              <w:t>Nacimiento:</w:t>
-            </w:r>
+              <w:t>Nacimiento</w:t>
+            </w:r>
+            <w:proofErr w:type="spellEnd"/>
             <w:r>
               <w:rPr>
                 <w:rFonts w:ascii="Arial"/>
                 <w:spacing w:val="-1"/>
                 <w:sz w:val="24"/>
               </w:rPr>
-              <w:t xml:space="preserve"> </w:t>
-            </w:r>
-            <w:r>
-              <w:rPr>
-                <w:rFonts w:ascii="Arial" w:hAnsi="Arial"/>
+              <w:t>:</w:t>
+            </w:r>
+            <w:r>
+              <w:rPr>
+                <w:rFonts w:ascii="Arial"/>
                 <w:spacing w:val="-1"/>
                 <w:sz w:val="24"/>
               </w:rPr>
+              <w:t xml:space="preserve"> </w:t>
+            </w:r>
+            <w:proofErr w:type="spellStart"/>
+            <w:r>
+              <w:rPr>
+                <w:rFonts w:ascii="Arial" w:hAnsi="Arial"/>
+                <w:spacing w:val="-1"/>
+                <w:sz w:val="24"/>
+              </w:rPr>
               <w:t>xFechaNacimiento</w:t>
             </w:r>
+            <w:proofErr w:type="spellEnd"/>
           </w:p>
         </w:tc>
         <w:tc>
@@ -1284,6 +1348,7 @@
               </w:rPr>
               <w:t xml:space="preserve"> </w:t>
             </w:r>
+            <w:proofErr w:type="spellStart"/>
             <w:r>
               <w:rPr>
                 <w:rFonts w:ascii="Arial" w:hAnsi="Arial"/>
@@ -1291,6 +1356,7 @@
               </w:rPr>
               <w:t>xRFC</w:t>
             </w:r>
+            <w:proofErr w:type="spellEnd"/>
           </w:p>
         </w:tc>
       </w:tr>
@@ -1331,6 +1397,7 @@
               </w:rPr>
               <w:t xml:space="preserve"> </w:t>
             </w:r>
+            <w:proofErr w:type="spellStart"/>
             <w:r>
               <w:rPr>
                 <w:rFonts w:ascii="Arial" w:hAnsi="Arial"/>
@@ -1339,6 +1406,7 @@
               </w:rPr>
               <w:t>xCURP</w:t>
             </w:r>
+            <w:proofErr w:type="spellEnd"/>
           </w:p>
         </w:tc>
         <w:tc>
@@ -1392,6 +1460,7 @@
               </w:rPr>
               <w:t xml:space="preserve"> </w:t>
             </w:r>
+            <w:proofErr w:type="spellStart"/>
             <w:r>
               <w:rPr>
                 <w:rFonts w:ascii="Arial" w:hAnsi="Arial"/>
@@ -1400,6 +1469,7 @@
               </w:rPr>
               <w:t>xEstadoCivil</w:t>
             </w:r>
+            <w:proofErr w:type="spellEnd"/>
           </w:p>
         </w:tc>
       </w:tr>
@@ -1425,12 +1495,21 @@
                 <w:szCs w:val="24"/>
               </w:rPr>
             </w:pPr>
-            <w:r>
-              <w:rPr>
-                <w:rFonts w:ascii="Arial" w:hAnsi="Arial"/>
-                <w:sz w:val="24"/>
-              </w:rPr>
-              <w:t>Ocupación:</w:t>
+            <w:proofErr w:type="spellStart"/>
+            <w:r>
+              <w:rPr>
+                <w:rFonts w:ascii="Arial" w:hAnsi="Arial"/>
+                <w:sz w:val="24"/>
+              </w:rPr>
+              <w:t>Ocupación</w:t>
+            </w:r>
+            <w:proofErr w:type="spellEnd"/>
+            <w:r>
+              <w:rPr>
+                <w:rFonts w:ascii="Arial" w:hAnsi="Arial"/>
+                <w:sz w:val="24"/>
+              </w:rPr>
+              <w:t>:</w:t>
             </w:r>
             <w:r>
               <w:rPr>
@@ -1440,6 +1519,7 @@
               </w:rPr>
               <w:t xml:space="preserve"> </w:t>
             </w:r>
+            <w:proofErr w:type="spellStart"/>
             <w:r>
               <w:rPr>
                 <w:rFonts w:ascii="Arial" w:hAnsi="Arial"/>
@@ -1448,6 +1528,7 @@
               </w:rPr>
               <w:t>xOcupacion</w:t>
             </w:r>
+            <w:proofErr w:type="spellEnd"/>
           </w:p>
         </w:tc>
         <w:tc>
@@ -1471,12 +1552,21 @@
                 <w:szCs w:val="24"/>
               </w:rPr>
             </w:pPr>
-            <w:r>
-              <w:rPr>
-                <w:rFonts w:ascii="Arial"/>
-                <w:sz w:val="24"/>
-              </w:rPr>
-              <w:t>Escolaridad:</w:t>
+            <w:proofErr w:type="spellStart"/>
+            <w:r>
+              <w:rPr>
+                <w:rFonts w:ascii="Arial"/>
+                <w:sz w:val="24"/>
+              </w:rPr>
+              <w:t>Escolaridad</w:t>
+            </w:r>
+            <w:proofErr w:type="spellEnd"/>
+            <w:r>
+              <w:rPr>
+                <w:rFonts w:ascii="Arial"/>
+                <w:sz w:val="24"/>
+              </w:rPr>
+              <w:t>:</w:t>
             </w:r>
             <w:r>
               <w:rPr>
@@ -1486,6 +1576,7 @@
               </w:rPr>
               <w:t xml:space="preserve"> </w:t>
             </w:r>
+            <w:proofErr w:type="spellStart"/>
             <w:r>
               <w:rPr>
                 <w:rFonts w:ascii="Arial" w:hAnsi="Arial"/>
@@ -1494,6 +1585,7 @@
               </w:rPr>
               <w:t>xEscolaridad</w:t>
             </w:r>
+            <w:proofErr w:type="spellEnd"/>
           </w:p>
         </w:tc>
       </w:tr>
@@ -1519,12 +1611,21 @@
                 <w:szCs w:val="24"/>
               </w:rPr>
             </w:pPr>
-            <w:r>
-              <w:rPr>
-                <w:rFonts w:ascii="Arial" w:hAnsi="Arial"/>
-                <w:sz w:val="24"/>
-              </w:rPr>
-              <w:t>Religión:</w:t>
+            <w:proofErr w:type="spellStart"/>
+            <w:r>
+              <w:rPr>
+                <w:rFonts w:ascii="Arial" w:hAnsi="Arial"/>
+                <w:sz w:val="24"/>
+              </w:rPr>
+              <w:t>Religión</w:t>
+            </w:r>
+            <w:proofErr w:type="spellEnd"/>
+            <w:r>
+              <w:rPr>
+                <w:rFonts w:ascii="Arial" w:hAnsi="Arial"/>
+                <w:sz w:val="24"/>
+              </w:rPr>
+              <w:t>:</w:t>
             </w:r>
             <w:r>
               <w:rPr>
@@ -1534,6 +1635,7 @@
               </w:rPr>
               <w:t xml:space="preserve"> </w:t>
             </w:r>
+            <w:proofErr w:type="spellStart"/>
             <w:r>
               <w:rPr>
                 <w:rFonts w:ascii="Arial" w:hAnsi="Arial"/>
@@ -1542,6 +1644,7 @@
               </w:rPr>
               <w:t>xReligion</w:t>
             </w:r>
+            <w:proofErr w:type="spellEnd"/>
           </w:p>
         </w:tc>
         <w:tc>
@@ -1565,12 +1668,21 @@
                 <w:szCs w:val="24"/>
               </w:rPr>
             </w:pPr>
-            <w:r>
-              <w:rPr>
-                <w:rFonts w:ascii="Arial"/>
-                <w:sz w:val="24"/>
-              </w:rPr>
-              <w:t>Nacionalidad:</w:t>
+            <w:proofErr w:type="spellStart"/>
+            <w:r>
+              <w:rPr>
+                <w:rFonts w:ascii="Arial"/>
+                <w:sz w:val="24"/>
+              </w:rPr>
+              <w:t>Nacionalidad</w:t>
+            </w:r>
+            <w:proofErr w:type="spellEnd"/>
+            <w:r>
+              <w:rPr>
+                <w:rFonts w:ascii="Arial"/>
+                <w:sz w:val="24"/>
+              </w:rPr>
+              <w:t>:</w:t>
             </w:r>
             <w:r>
               <w:rPr>
@@ -1580,6 +1692,7 @@
               </w:rPr>
               <w:t xml:space="preserve"> </w:t>
             </w:r>
+            <w:proofErr w:type="spellStart"/>
             <w:r>
               <w:rPr>
                 <w:rFonts w:ascii="Arial" w:hAnsi="Arial"/>
@@ -1588,6 +1701,7 @@
               </w:rPr>
               <w:t>xNacionalidad</w:t>
             </w:r>
+            <w:proofErr w:type="spellEnd"/>
           </w:p>
         </w:tc>
       </w:tr>
@@ -1613,6 +1727,7 @@
                 <w:szCs w:val="24"/>
               </w:rPr>
             </w:pPr>
+            <w:proofErr w:type="spellStart"/>
             <w:r>
               <w:rPr>
                 <w:rFonts w:ascii="Arial" w:hAnsi="Arial"/>
@@ -1620,6 +1735,7 @@
               </w:rPr>
               <w:t>Número</w:t>
             </w:r>
+            <w:proofErr w:type="spellEnd"/>
             <w:r>
               <w:rPr>
                 <w:rFonts w:ascii="Arial" w:hAnsi="Arial"/>
@@ -1628,6 +1744,7 @@
               </w:rPr>
               <w:t xml:space="preserve"> </w:t>
             </w:r>
+            <w:proofErr w:type="spellStart"/>
             <w:r>
               <w:rPr>
                 <w:rFonts w:ascii="Arial" w:hAnsi="Arial"/>
@@ -1643,6 +1760,7 @@
               </w:rPr>
               <w:t>elefónico</w:t>
             </w:r>
+            <w:proofErr w:type="spellEnd"/>
             <w:r>
               <w:rPr>
                 <w:rFonts w:ascii="Arial" w:hAnsi="Arial"/>
@@ -1666,6 +1784,7 @@
               </w:rPr>
               <w:t xml:space="preserve"> </w:t>
             </w:r>
+            <w:proofErr w:type="spellStart"/>
             <w:r>
               <w:rPr>
                 <w:rFonts w:ascii="Arial" w:hAnsi="Arial"/>
@@ -1673,6 +1792,7 @@
               </w:rPr>
               <w:t>xNumeroTelefonico</w:t>
             </w:r>
+            <w:proofErr w:type="spellEnd"/>
           </w:p>
         </w:tc>
         <w:tc>
@@ -1696,6 +1816,7 @@
                 <w:szCs w:val="24"/>
               </w:rPr>
             </w:pPr>
+            <w:proofErr w:type="spellStart"/>
             <w:r>
               <w:rPr>
                 <w:rFonts w:ascii="Arial" w:hAnsi="Arial"/>
@@ -1703,6 +1824,7 @@
               </w:rPr>
               <w:t>Número</w:t>
             </w:r>
+            <w:proofErr w:type="spellEnd"/>
             <w:r>
               <w:rPr>
                 <w:rFonts w:ascii="Arial" w:hAnsi="Arial"/>
@@ -1711,12 +1833,21 @@
               </w:rPr>
               <w:t xml:space="preserve"> </w:t>
             </w:r>
-            <w:r>
-              <w:rPr>
-                <w:rFonts w:ascii="Arial" w:hAnsi="Arial"/>
-                <w:sz w:val="24"/>
-              </w:rPr>
-              <w:t>Móvil:</w:t>
+            <w:proofErr w:type="spellStart"/>
+            <w:r>
+              <w:rPr>
+                <w:rFonts w:ascii="Arial" w:hAnsi="Arial"/>
+                <w:sz w:val="24"/>
+              </w:rPr>
+              <w:t>Móvil</w:t>
+            </w:r>
+            <w:proofErr w:type="spellEnd"/>
+            <w:r>
+              <w:rPr>
+                <w:rFonts w:ascii="Arial" w:hAnsi="Arial"/>
+                <w:sz w:val="24"/>
+              </w:rPr>
+              <w:t>:</w:t>
             </w:r>
             <w:r>
               <w:rPr>
@@ -1726,6 +1857,7 @@
               </w:rPr>
               <w:t xml:space="preserve"> </w:t>
             </w:r>
+            <w:proofErr w:type="spellStart"/>
             <w:r>
               <w:rPr>
                 <w:rFonts w:ascii="Arial" w:hAnsi="Arial"/>
@@ -1734,6 +1866,7 @@
               </w:rPr>
               <w:t>xNumeroMovil</w:t>
             </w:r>
+            <w:proofErr w:type="spellEnd"/>
           </w:p>
         </w:tc>
       </w:tr>
@@ -1774,6 +1907,7 @@
               </w:rPr>
               <w:t xml:space="preserve"> </w:t>
             </w:r>
+            <w:proofErr w:type="spellStart"/>
             <w:r>
               <w:rPr>
                 <w:rFonts w:ascii="Arial"/>
@@ -1781,6 +1915,7 @@
               </w:rPr>
               <w:t>identifica</w:t>
             </w:r>
+            <w:proofErr w:type="spellEnd"/>
             <w:r>
               <w:rPr>
                 <w:rFonts w:ascii="Arial"/>
@@ -1804,6 +1939,7 @@
               </w:rPr>
               <w:t xml:space="preserve"> </w:t>
             </w:r>
+            <w:proofErr w:type="spellStart"/>
             <w:r>
               <w:rPr>
                 <w:rFonts w:ascii="Arial" w:hAnsi="Arial"/>
@@ -1812,6 +1948,7 @@
               </w:rPr>
               <w:t>xSeIdentificaCon</w:t>
             </w:r>
+            <w:proofErr w:type="spellEnd"/>
           </w:p>
         </w:tc>
         <w:tc>
@@ -1904,6 +2041,7 @@
               </w:rPr>
               <w:t xml:space="preserve"> </w:t>
             </w:r>
+            <w:proofErr w:type="spellStart"/>
             <w:r>
               <w:rPr>
                 <w:rFonts w:ascii="Arial" w:hAnsi="Arial"/>
@@ -1913,6 +2051,7 @@
               </w:rPr>
               <w:t>xFolioIdentificacion</w:t>
             </w:r>
+            <w:proofErr w:type="spellEnd"/>
           </w:p>
         </w:tc>
       </w:tr>
@@ -2282,6 +2421,7 @@
                 <w:lang w:val="es-MX"/>
               </w:rPr>
             </w:pPr>
+            <w:proofErr w:type="spellStart"/>
             <w:r>
               <w:rPr>
                 <w:rFonts w:ascii="Arial" w:hAnsi="Arial"/>
@@ -2289,6 +2429,7 @@
               </w:rPr>
               <w:t>xLugarHechos</w:t>
             </w:r>
+            <w:proofErr w:type="spellEnd"/>
           </w:p>
         </w:tc>
       </w:tr>
@@ -3026,12 +3167,21 @@
                 <w:szCs w:val="24"/>
               </w:rPr>
             </w:pPr>
-            <w:r>
-              <w:rPr>
-                <w:rFonts w:ascii="Arial"/>
-                <w:sz w:val="24"/>
-              </w:rPr>
-              <w:t>Observaciones:</w:t>
+            <w:proofErr w:type="spellStart"/>
+            <w:r>
+              <w:rPr>
+                <w:rFonts w:ascii="Arial"/>
+                <w:sz w:val="24"/>
+              </w:rPr>
+              <w:t>Observaciones</w:t>
+            </w:r>
+            <w:proofErr w:type="spellEnd"/>
+            <w:r>
+              <w:rPr>
+                <w:rFonts w:ascii="Arial"/>
+                <w:sz w:val="24"/>
+              </w:rPr>
+              <w:t>:</w:t>
             </w:r>
             <w:r>
               <w:rPr>
@@ -3041,6 +3191,7 @@
               </w:rPr>
               <w:t xml:space="preserve"> </w:t>
             </w:r>
+            <w:proofErr w:type="spellStart"/>
             <w:r>
               <w:rPr>
                 <w:rFonts w:ascii="Arial" w:hAnsi="Arial"/>
@@ -3048,6 +3199,7 @@
               </w:rPr>
               <w:t>xObservaciones</w:t>
             </w:r>
+            <w:proofErr w:type="spellEnd"/>
           </w:p>
           <w:p>
             <w:pPr>
@@ -4200,7 +4352,7 @@
 </file>
 
 <file path=customXml/itemProps1.xml><?xml version="1.0" encoding="utf-8"?>
-<ds:datastoreItem xmlns:ds="http://schemas.openxmlformats.org/officeDocument/2006/customXml" ds:itemID="{4C089C0E-C88B-1245-B58B-24B17333A4A7}">
+<ds:datastoreItem xmlns:ds="http://schemas.openxmlformats.org/officeDocument/2006/customXml" ds:itemID="{358CEEBB-FA7F-C24B-B1A9-19D3A343A75D}">
   <ds:schemaRefs>
     <ds:schemaRef ds:uri="http://schemas.openxmlformats.org/officeDocument/2006/bibliography"/>
   </ds:schemaRefs>

</xml_diff>

<commit_message>
Add - Offline, formato F1-004 data
</commit_message>
<xml_diff>
--- a/src/assets/formatos/F1-004 REGISTRO PRESENCIAL.docx
+++ b/src/assets/formatos/F1-004 REGISTRO PRESENCIAL.docx
@@ -371,7 +371,19 @@
         <w:rPr>
           <w:lang w:val="es-MX"/>
         </w:rPr>
+        <w:t>{</w:t>
+      </w:r>
+      <w:r>
+        <w:rPr>
+          <w:lang w:val="es-MX"/>
+        </w:rPr>
         <w:t>xNUC</w:t>
+      </w:r>
+      <w:r>
+        <w:rPr>
+          <w:lang w:val="es-MX"/>
+        </w:rPr>
+        <w:t>}</w:t>
       </w:r>
     </w:p>
     <w:p>
@@ -393,10 +405,23 @@
       </w:r>
       <w:r>
         <w:rPr>
+          <w:lang w:val="es-MX"/>
+        </w:rPr>
+        <w:t>{</w:t>
+      </w:r>
+      <w:r>
+        <w:rPr>
           <w:spacing w:val="-2"/>
           <w:lang w:val="es-MX"/>
         </w:rPr>
         <w:t>xNIC</w:t>
+      </w:r>
+      <w:r>
+        <w:rPr>
+          <w:spacing w:val="-2"/>
+          <w:lang w:val="es-MX"/>
+        </w:rPr>
+        <w:t>}</w:t>
       </w:r>
     </w:p>
     <w:p>
@@ -532,6 +557,14 @@
               </w:rPr>
               <w:t xml:space="preserve"> </w:t>
             </w:r>
+            <w:r>
+              <w:rPr>
+                <w:rFonts w:ascii="Arial" w:hAnsi="Arial"/>
+                <w:spacing w:val="-4"/>
+                <w:sz w:val="24"/>
+              </w:rPr>
+              <w:t>{</w:t>
+            </w:r>
             <w:proofErr w:type="spellStart"/>
             <w:r>
               <w:rPr>
@@ -542,6 +575,14 @@
               <w:t>xFechaAtencion</w:t>
             </w:r>
             <w:proofErr w:type="spellEnd"/>
+            <w:r>
+              <w:rPr>
+                <w:rFonts w:ascii="Arial" w:hAnsi="Arial"/>
+                <w:spacing w:val="-4"/>
+                <w:sz w:val="24"/>
+              </w:rPr>
+              <w:t>}</w:t>
+            </w:r>
           </w:p>
         </w:tc>
         <w:tc>
@@ -610,6 +651,14 @@
               </w:rPr>
               <w:t xml:space="preserve"> </w:t>
             </w:r>
+            <w:r>
+              <w:rPr>
+                <w:rFonts w:ascii="Arial" w:hAnsi="Arial"/>
+                <w:spacing w:val="-4"/>
+                <w:sz w:val="24"/>
+              </w:rPr>
+              <w:t>{</w:t>
+            </w:r>
             <w:proofErr w:type="spellStart"/>
             <w:r>
               <w:rPr>
@@ -620,6 +669,14 @@
               <w:t>xHoraAtencion</w:t>
             </w:r>
             <w:proofErr w:type="spellEnd"/>
+            <w:r>
+              <w:rPr>
+                <w:rFonts w:ascii="Arial" w:hAnsi="Arial"/>
+                <w:spacing w:val="-4"/>
+                <w:sz w:val="24"/>
+              </w:rPr>
+              <w:t>}</w:t>
+            </w:r>
           </w:p>
         </w:tc>
       </w:tr>
@@ -753,18 +810,7 @@
                 <w:sz w:val="24"/>
                 <w:lang w:val="es-MX"/>
               </w:rPr>
-              <w:t>xNom</w:t>
-            </w:r>
-            <w:bookmarkStart w:id="0" w:name="_GoBack"/>
-            <w:bookmarkEnd w:id="0"/>
-            <w:r>
-              <w:rPr>
-                <w:rFonts w:ascii="Arial" w:hAnsi="Arial"/>
-                <w:spacing w:val="-2"/>
-                <w:sz w:val="24"/>
-                <w:lang w:val="es-MX"/>
-              </w:rPr>
-              <w:t>breUsuario</w:t>
+              <w:t>xNombreUsuario</w:t>
             </w:r>
             <w:r>
               <w:rPr>
@@ -832,6 +878,14 @@
               </w:rPr>
               <w:t xml:space="preserve"> </w:t>
             </w:r>
+            <w:r>
+              <w:rPr>
+                <w:rFonts w:ascii="Arial"/>
+                <w:spacing w:val="-6"/>
+                <w:sz w:val="24"/>
+              </w:rPr>
+              <w:t>{</w:t>
+            </w:r>
             <w:proofErr w:type="spellStart"/>
             <w:r>
               <w:rPr>
@@ -842,6 +896,14 @@
               <w:t>xOriginario</w:t>
             </w:r>
             <w:proofErr w:type="spellEnd"/>
+            <w:r>
+              <w:rPr>
+                <w:rFonts w:ascii="Arial" w:hAnsi="Arial"/>
+                <w:spacing w:val="-2"/>
+                <w:sz w:val="24"/>
+              </w:rPr>
+              <w:t>}</w:t>
+            </w:r>
           </w:p>
         </w:tc>
         <w:tc>
@@ -889,6 +951,14 @@
               </w:rPr>
               <w:t xml:space="preserve"> </w:t>
             </w:r>
+            <w:r>
+              <w:rPr>
+                <w:rFonts w:ascii="Arial"/>
+                <w:spacing w:val="-8"/>
+                <w:sz w:val="24"/>
+              </w:rPr>
+              <w:t>{</w:t>
+            </w:r>
             <w:proofErr w:type="spellStart"/>
             <w:r>
               <w:rPr>
@@ -899,6 +969,14 @@
               <w:t>xEdad</w:t>
             </w:r>
             <w:proofErr w:type="spellEnd"/>
+            <w:r>
+              <w:rPr>
+                <w:rFonts w:ascii="Arial" w:hAnsi="Arial"/>
+                <w:spacing w:val="-2"/>
+                <w:sz w:val="24"/>
+              </w:rPr>
+              <w:t>}</w:t>
+            </w:r>
           </w:p>
         </w:tc>
       </w:tr>
@@ -948,6 +1026,14 @@
               </w:rPr>
               <w:t xml:space="preserve"> </w:t>
             </w:r>
+            <w:r>
+              <w:rPr>
+                <w:rFonts w:ascii="Arial"/>
+                <w:spacing w:val="-12"/>
+                <w:sz w:val="24"/>
+              </w:rPr>
+              <w:t>{</w:t>
+            </w:r>
             <w:proofErr w:type="spellStart"/>
             <w:r>
               <w:rPr>
@@ -958,6 +1044,14 @@
               <w:t>xSexo</w:t>
             </w:r>
             <w:proofErr w:type="spellEnd"/>
+            <w:r>
+              <w:rPr>
+                <w:rFonts w:ascii="Arial" w:hAnsi="Arial"/>
+                <w:spacing w:val="-2"/>
+                <w:sz w:val="24"/>
+              </w:rPr>
+              <w:t>}</w:t>
+            </w:r>
           </w:p>
         </w:tc>
         <w:tc>
@@ -1005,6 +1099,14 @@
               </w:rPr>
               <w:t xml:space="preserve"> </w:t>
             </w:r>
+            <w:r>
+              <w:rPr>
+                <w:rFonts w:ascii="Arial"/>
+                <w:spacing w:val="-8"/>
+                <w:sz w:val="24"/>
+              </w:rPr>
+              <w:t>{</w:t>
+            </w:r>
             <w:proofErr w:type="spellStart"/>
             <w:r>
               <w:rPr>
@@ -1015,6 +1117,14 @@
               <w:t>xDomicilio</w:t>
             </w:r>
             <w:proofErr w:type="spellEnd"/>
+            <w:r>
+              <w:rPr>
+                <w:rFonts w:ascii="Arial" w:hAnsi="Arial"/>
+                <w:spacing w:val="-2"/>
+                <w:sz w:val="24"/>
+              </w:rPr>
+              <w:t>}</w:t>
+            </w:r>
           </w:p>
         </w:tc>
       </w:tr>
@@ -1111,12 +1221,30 @@
             </w:r>
             <w:r>
               <w:rPr>
+                <w:rFonts w:ascii="Arial"/>
+                <w:spacing w:val="-2"/>
+                <w:sz w:val="24"/>
+                <w:lang w:val="es-MX"/>
+              </w:rPr>
+              <w:t>{</w:t>
+            </w:r>
+            <w:r>
+              <w:rPr>
                 <w:rFonts w:ascii="Arial" w:hAnsi="Arial"/>
                 <w:spacing w:val="-2"/>
                 <w:sz w:val="24"/>
                 <w:lang w:val="es-MX"/>
               </w:rPr>
               <w:t>xCalidadUsuarioPersona</w:t>
+            </w:r>
+            <w:r>
+              <w:rPr>
+                <w:rFonts w:ascii="Arial" w:hAnsi="Arial"/>
+                <w:spacing w:val="-2"/>
+                <w:sz w:val="24"/>
+                <w:lang w:val="es-MX"/>
+              </w:rPr>
+              <w:t>}</w:t>
             </w:r>
           </w:p>
         </w:tc>
@@ -1197,10 +1325,27 @@
             <w:r>
               <w:rPr>
                 <w:rFonts w:ascii="Arial" w:hAnsi="Arial"/>
+                <w:spacing w:val="-1"/>
+                <w:sz w:val="24"/>
+                <w:lang w:val="es-MX"/>
+              </w:rPr>
+              <w:t>{</w:t>
+            </w:r>
+            <w:r>
+              <w:rPr>
+                <w:rFonts w:ascii="Arial" w:hAnsi="Arial"/>
                 <w:sz w:val="24"/>
                 <w:lang w:val="es-MX"/>
               </w:rPr>
               <w:t>xTipoPersona</w:t>
+            </w:r>
+            <w:r>
+              <w:rPr>
+                <w:rFonts w:ascii="Arial" w:hAnsi="Arial"/>
+                <w:sz w:val="24"/>
+                <w:lang w:val="es-MX"/>
+              </w:rPr>
+              <w:t>}</w:t>
             </w:r>
           </w:p>
         </w:tc>
@@ -1285,6 +1430,14 @@
               </w:rPr>
               <w:t xml:space="preserve"> </w:t>
             </w:r>
+            <w:r>
+              <w:rPr>
+                <w:rFonts w:ascii="Arial"/>
+                <w:spacing w:val="-1"/>
+                <w:sz w:val="24"/>
+              </w:rPr>
+              <w:t>{</w:t>
+            </w:r>
             <w:proofErr w:type="spellStart"/>
             <w:r>
               <w:rPr>
@@ -1295,6 +1448,14 @@
               <w:t>xFechaNacimiento</w:t>
             </w:r>
             <w:proofErr w:type="spellEnd"/>
+            <w:r>
+              <w:rPr>
+                <w:rFonts w:ascii="Arial" w:hAnsi="Arial"/>
+                <w:spacing w:val="-1"/>
+                <w:sz w:val="24"/>
+              </w:rPr>
+              <w:t>}</w:t>
+            </w:r>
           </w:p>
         </w:tc>
         <w:tc>
@@ -1348,6 +1509,14 @@
               </w:rPr>
               <w:t xml:space="preserve"> </w:t>
             </w:r>
+            <w:r>
+              <w:rPr>
+                <w:rFonts w:ascii="Arial"/>
+                <w:spacing w:val="-18"/>
+                <w:sz w:val="24"/>
+              </w:rPr>
+              <w:t>{</w:t>
+            </w:r>
             <w:proofErr w:type="spellStart"/>
             <w:r>
               <w:rPr>
@@ -1357,6 +1526,13 @@
               <w:t>xRFC</w:t>
             </w:r>
             <w:proofErr w:type="spellEnd"/>
+            <w:r>
+              <w:rPr>
+                <w:rFonts w:ascii="Arial" w:hAnsi="Arial"/>
+                <w:sz w:val="24"/>
+              </w:rPr>
+              <w:t>}</w:t>
+            </w:r>
           </w:p>
         </w:tc>
       </w:tr>
@@ -1397,6 +1573,14 @@
               </w:rPr>
               <w:t xml:space="preserve"> </w:t>
             </w:r>
+            <w:r>
+              <w:rPr>
+                <w:rFonts w:ascii="Arial"/>
+                <w:spacing w:val="-8"/>
+                <w:sz w:val="24"/>
+              </w:rPr>
+              <w:t>{</w:t>
+            </w:r>
             <w:proofErr w:type="spellStart"/>
             <w:r>
               <w:rPr>
@@ -1407,6 +1591,14 @@
               <w:t>xCURP</w:t>
             </w:r>
             <w:proofErr w:type="spellEnd"/>
+            <w:r>
+              <w:rPr>
+                <w:rFonts w:ascii="Arial" w:hAnsi="Arial"/>
+                <w:spacing w:val="-2"/>
+                <w:sz w:val="24"/>
+              </w:rPr>
+              <w:t>}</w:t>
+            </w:r>
           </w:p>
         </w:tc>
         <w:tc>
@@ -1460,6 +1652,14 @@
               </w:rPr>
               <w:t xml:space="preserve"> </w:t>
             </w:r>
+            <w:r>
+              <w:rPr>
+                <w:rFonts w:ascii="Arial"/>
+                <w:spacing w:val="-4"/>
+                <w:sz w:val="24"/>
+              </w:rPr>
+              <w:t>{</w:t>
+            </w:r>
             <w:proofErr w:type="spellStart"/>
             <w:r>
               <w:rPr>
@@ -1470,6 +1670,14 @@
               <w:t>xEstadoCivil</w:t>
             </w:r>
             <w:proofErr w:type="spellEnd"/>
+            <w:r>
+              <w:rPr>
+                <w:rFonts w:ascii="Arial" w:hAnsi="Arial"/>
+                <w:spacing w:val="-2"/>
+                <w:sz w:val="24"/>
+              </w:rPr>
+              <w:t>}</w:t>
+            </w:r>
           </w:p>
         </w:tc>
       </w:tr>
@@ -1519,6 +1727,14 @@
               </w:rPr>
               <w:t xml:space="preserve"> </w:t>
             </w:r>
+            <w:r>
+              <w:rPr>
+                <w:rFonts w:ascii="Arial" w:hAnsi="Arial"/>
+                <w:spacing w:val="-8"/>
+                <w:sz w:val="24"/>
+              </w:rPr>
+              <w:t>{</w:t>
+            </w:r>
             <w:proofErr w:type="spellStart"/>
             <w:r>
               <w:rPr>
@@ -1529,6 +1745,14 @@
               <w:t>xOcupacion</w:t>
             </w:r>
             <w:proofErr w:type="spellEnd"/>
+            <w:r>
+              <w:rPr>
+                <w:rFonts w:ascii="Arial" w:hAnsi="Arial"/>
+                <w:spacing w:val="-2"/>
+                <w:sz w:val="24"/>
+              </w:rPr>
+              <w:t>}</w:t>
+            </w:r>
           </w:p>
         </w:tc>
         <w:tc>
@@ -1576,6 +1800,14 @@
               </w:rPr>
               <w:t xml:space="preserve"> </w:t>
             </w:r>
+            <w:r>
+              <w:rPr>
+                <w:rFonts w:ascii="Arial"/>
+                <w:spacing w:val="-8"/>
+                <w:sz w:val="24"/>
+              </w:rPr>
+              <w:t>{</w:t>
+            </w:r>
             <w:proofErr w:type="spellStart"/>
             <w:r>
               <w:rPr>
@@ -1586,6 +1818,14 @@
               <w:t>xEscolaridad</w:t>
             </w:r>
             <w:proofErr w:type="spellEnd"/>
+            <w:r>
+              <w:rPr>
+                <w:rFonts w:ascii="Arial" w:hAnsi="Arial"/>
+                <w:spacing w:val="-2"/>
+                <w:sz w:val="24"/>
+              </w:rPr>
+              <w:t>}</w:t>
+            </w:r>
           </w:p>
         </w:tc>
       </w:tr>
@@ -1635,6 +1875,14 @@
               </w:rPr>
               <w:t xml:space="preserve"> </w:t>
             </w:r>
+            <w:r>
+              <w:rPr>
+                <w:rFonts w:ascii="Arial" w:hAnsi="Arial"/>
+                <w:spacing w:val="-8"/>
+                <w:sz w:val="24"/>
+              </w:rPr>
+              <w:t>{</w:t>
+            </w:r>
             <w:proofErr w:type="spellStart"/>
             <w:r>
               <w:rPr>
@@ -1645,6 +1893,14 @@
               <w:t>xReligion</w:t>
             </w:r>
             <w:proofErr w:type="spellEnd"/>
+            <w:r>
+              <w:rPr>
+                <w:rFonts w:ascii="Arial" w:hAnsi="Arial"/>
+                <w:spacing w:val="-2"/>
+                <w:sz w:val="24"/>
+              </w:rPr>
+              <w:t>}</w:t>
+            </w:r>
           </w:p>
         </w:tc>
         <w:tc>
@@ -1668,40 +1924,47 @@
                 <w:szCs w:val="24"/>
               </w:rPr>
             </w:pPr>
+            <w:r>
+              <w:rPr>
+                <w:rFonts w:ascii="Arial"/>
+                <w:sz w:val="24"/>
+              </w:rPr>
+              <w:t>Nacionalidad:</w:t>
+            </w:r>
+            <w:r>
+              <w:rPr>
+                <w:rFonts w:ascii="Arial"/>
+                <w:spacing w:val="-8"/>
+                <w:sz w:val="24"/>
+              </w:rPr>
+              <w:t xml:space="preserve"> </w:t>
+            </w:r>
+            <w:r>
+              <w:rPr>
+                <w:rFonts w:ascii="Arial"/>
+                <w:spacing w:val="-8"/>
+                <w:sz w:val="24"/>
+              </w:rPr>
+              <w:t>{</w:t>
+            </w:r>
             <w:proofErr w:type="spellStart"/>
             <w:r>
               <w:rPr>
-                <w:rFonts w:ascii="Arial"/>
-                <w:sz w:val="24"/>
-              </w:rPr>
-              <w:t>Nacionalidad</w:t>
+                <w:rFonts w:ascii="Arial" w:hAnsi="Arial"/>
+                <w:spacing w:val="-8"/>
+                <w:sz w:val="24"/>
+              </w:rPr>
+              <w:t>xNacionalidad</w:t>
             </w:r>
             <w:proofErr w:type="spellEnd"/>
             <w:r>
               <w:rPr>
-                <w:rFonts w:ascii="Arial"/>
-                <w:sz w:val="24"/>
-              </w:rPr>
-              <w:t>:</w:t>
-            </w:r>
-            <w:r>
-              <w:rPr>
-                <w:rFonts w:ascii="Arial"/>
+                <w:rFonts w:ascii="Arial" w:hAnsi="Arial"/>
                 <w:spacing w:val="-8"/>
                 <w:sz w:val="24"/>
               </w:rPr>
-              <w:t xml:space="preserve"> </w:t>
-            </w:r>
-            <w:proofErr w:type="spellStart"/>
-            <w:r>
-              <w:rPr>
-                <w:rFonts w:ascii="Arial" w:hAnsi="Arial"/>
-                <w:spacing w:val="-8"/>
-                <w:sz w:val="24"/>
-              </w:rPr>
-              <w:t>xNacionalidad</w:t>
-            </w:r>
-            <w:proofErr w:type="spellEnd"/>
+              <w:t>}</w:t>
+            </w:r>
           </w:p>
         </w:tc>
       </w:tr>
@@ -1784,6 +2047,14 @@
               </w:rPr>
               <w:t xml:space="preserve"> </w:t>
             </w:r>
+            <w:r>
+              <w:rPr>
+                <w:rFonts w:ascii="Arial" w:hAnsi="Arial"/>
+                <w:spacing w:val="-3"/>
+                <w:sz w:val="24"/>
+              </w:rPr>
+              <w:t>{</w:t>
+            </w:r>
             <w:proofErr w:type="spellStart"/>
             <w:r>
               <w:rPr>
@@ -1793,6 +2064,13 @@
               <w:t>xNumeroTelefonico</w:t>
             </w:r>
             <w:proofErr w:type="spellEnd"/>
+            <w:r>
+              <w:rPr>
+                <w:rFonts w:ascii="Arial" w:hAnsi="Arial"/>
+                <w:sz w:val="24"/>
+              </w:rPr>
+              <w:t>}</w:t>
+            </w:r>
           </w:p>
         </w:tc>
         <w:tc>
@@ -1857,6 +2135,14 @@
               </w:rPr>
               <w:t xml:space="preserve"> </w:t>
             </w:r>
+            <w:r>
+              <w:rPr>
+                <w:rFonts w:ascii="Arial" w:hAnsi="Arial"/>
+                <w:spacing w:val="-4"/>
+                <w:sz w:val="24"/>
+              </w:rPr>
+              <w:t>{</w:t>
+            </w:r>
             <w:proofErr w:type="spellStart"/>
             <w:r>
               <w:rPr>
@@ -1867,6 +2153,14 @@
               <w:t>xNumeroMovil</w:t>
             </w:r>
             <w:proofErr w:type="spellEnd"/>
+            <w:r>
+              <w:rPr>
+                <w:rFonts w:ascii="Arial" w:hAnsi="Arial"/>
+                <w:spacing w:val="-2"/>
+                <w:sz w:val="24"/>
+              </w:rPr>
+              <w:t>}</w:t>
+            </w:r>
           </w:p>
         </w:tc>
       </w:tr>
@@ -1939,6 +2233,14 @@
               </w:rPr>
               <w:t xml:space="preserve"> </w:t>
             </w:r>
+            <w:r>
+              <w:rPr>
+                <w:rFonts w:ascii="Arial"/>
+                <w:spacing w:val="-2"/>
+                <w:sz w:val="24"/>
+              </w:rPr>
+              <w:t>{</w:t>
+            </w:r>
             <w:proofErr w:type="spellStart"/>
             <w:r>
               <w:rPr>
@@ -1949,6 +2251,14 @@
               <w:t>xSeIdentificaCon</w:t>
             </w:r>
             <w:proofErr w:type="spellEnd"/>
+            <w:r>
+              <w:rPr>
+                <w:rFonts w:ascii="Arial" w:hAnsi="Arial"/>
+                <w:spacing w:val="-2"/>
+                <w:sz w:val="24"/>
+              </w:rPr>
+              <w:t>}</w:t>
+            </w:r>
           </w:p>
         </w:tc>
         <w:tc>
@@ -2041,6 +2351,15 @@
               </w:rPr>
               <w:t xml:space="preserve"> </w:t>
             </w:r>
+            <w:r>
+              <w:rPr>
+                <w:rFonts w:ascii="Arial" w:hAnsi="Arial"/>
+                <w:spacing w:val="-2"/>
+                <w:sz w:val="24"/>
+                <w:lang w:val="es-ES"/>
+              </w:rPr>
+              <w:t>{</w:t>
+            </w:r>
             <w:proofErr w:type="spellStart"/>
             <w:r>
               <w:rPr>
@@ -2052,6 +2371,15 @@
               <w:t>xFolioIdentificacion</w:t>
             </w:r>
             <w:proofErr w:type="spellEnd"/>
+            <w:r>
+              <w:rPr>
+                <w:rFonts w:ascii="Arial" w:hAnsi="Arial"/>
+                <w:spacing w:val="-2"/>
+                <w:sz w:val="24"/>
+                <w:lang w:val="es-ES"/>
+              </w:rPr>
+              <w:t>}</w:t>
+            </w:r>
           </w:p>
         </w:tc>
       </w:tr>
@@ -2284,7 +2612,23 @@
                 <w:sz w:val="24"/>
                 <w:lang w:val="es-MX"/>
               </w:rPr>
+              <w:t>{</w:t>
+            </w:r>
+            <w:r>
+              <w:rPr>
+                <w:rFonts w:ascii="Arial" w:hAnsi="Arial"/>
+                <w:sz w:val="24"/>
+                <w:lang w:val="es-MX"/>
+              </w:rPr>
               <w:t>xHechosNarrados</w:t>
+            </w:r>
+            <w:r>
+              <w:rPr>
+                <w:rFonts w:ascii="Arial" w:hAnsi="Arial"/>
+                <w:sz w:val="24"/>
+                <w:lang w:val="es-MX"/>
+              </w:rPr>
+              <w:t>}</w:t>
             </w:r>
           </w:p>
         </w:tc>
@@ -2347,7 +2691,23 @@
                 <w:sz w:val="24"/>
                 <w:lang w:val="es-MX"/>
               </w:rPr>
+              <w:t>{</w:t>
+            </w:r>
+            <w:r>
+              <w:rPr>
+                <w:rFonts w:ascii="Arial" w:hAnsi="Arial"/>
+                <w:sz w:val="24"/>
+                <w:lang w:val="es-MX"/>
+              </w:rPr>
               <w:t>xConclusionHechos</w:t>
+            </w:r>
+            <w:r>
+              <w:rPr>
+                <w:rFonts w:ascii="Arial" w:hAnsi="Arial"/>
+                <w:sz w:val="24"/>
+                <w:lang w:val="es-MX"/>
+              </w:rPr>
+              <w:t>}</w:t>
             </w:r>
           </w:p>
         </w:tc>
@@ -2421,6 +2781,13 @@
                 <w:lang w:val="es-MX"/>
               </w:rPr>
             </w:pPr>
+            <w:r>
+              <w:rPr>
+                <w:rFonts w:ascii="Arial" w:hAnsi="Arial"/>
+                <w:sz w:val="24"/>
+              </w:rPr>
+              <w:t>{</w:t>
+            </w:r>
             <w:proofErr w:type="spellStart"/>
             <w:r>
               <w:rPr>
@@ -2430,6 +2797,13 @@
               <w:t>xLugarHechos</w:t>
             </w:r>
             <w:proofErr w:type="spellEnd"/>
+            <w:r>
+              <w:rPr>
+                <w:rFonts w:ascii="Arial" w:hAnsi="Arial"/>
+                <w:sz w:val="24"/>
+              </w:rPr>
+              <w:t>}</w:t>
+            </w:r>
           </w:p>
         </w:tc>
       </w:tr>
@@ -2578,7 +2952,25 @@
                 <w:sz w:val="24"/>
                 <w:lang w:val="es-MX"/>
               </w:rPr>
+              <w:t>{</w:t>
+            </w:r>
+            <w:r>
+              <w:rPr>
+                <w:rFonts w:ascii="Arial" w:hAnsi="Arial"/>
+                <w:spacing w:val="-2"/>
+                <w:sz w:val="24"/>
+                <w:lang w:val="es-MX"/>
+              </w:rPr>
               <w:t>xCanalizacion</w:t>
+            </w:r>
+            <w:r>
+              <w:rPr>
+                <w:rFonts w:ascii="Arial" w:hAnsi="Arial"/>
+                <w:spacing w:val="-2"/>
+                <w:sz w:val="24"/>
+                <w:lang w:val="es-MX"/>
+              </w:rPr>
+              <w:t>}</w:t>
             </w:r>
           </w:p>
         </w:tc>
@@ -2642,7 +3034,23 @@
                 <w:sz w:val="24"/>
                 <w:lang w:val="es-MX"/>
               </w:rPr>
+              <w:t>{</w:t>
+            </w:r>
+            <w:r>
+              <w:rPr>
+                <w:rFonts w:ascii="Arial" w:hAnsi="Arial"/>
+                <w:sz w:val="24"/>
+                <w:lang w:val="es-MX"/>
+              </w:rPr>
               <w:t>xInstitucionCanalizacion</w:t>
+            </w:r>
+            <w:r>
+              <w:rPr>
+                <w:rFonts w:ascii="Arial" w:hAnsi="Arial"/>
+                <w:sz w:val="24"/>
+                <w:lang w:val="es-MX"/>
+              </w:rPr>
+              <w:t>}</w:t>
             </w:r>
           </w:p>
         </w:tc>
@@ -2705,7 +3113,23 @@
                 <w:sz w:val="24"/>
                 <w:lang w:val="es-MX"/>
               </w:rPr>
+              <w:t>{</w:t>
+            </w:r>
+            <w:r>
+              <w:rPr>
+                <w:rFonts w:ascii="Arial" w:hAnsi="Arial"/>
+                <w:sz w:val="24"/>
+                <w:lang w:val="es-MX"/>
+              </w:rPr>
               <w:t>xMotivoCanalizacion</w:t>
+            </w:r>
+            <w:r>
+              <w:rPr>
+                <w:rFonts w:ascii="Arial" w:hAnsi="Arial"/>
+                <w:sz w:val="24"/>
+                <w:lang w:val="es-MX"/>
+              </w:rPr>
+              <w:t>}</w:t>
             </w:r>
           </w:p>
         </w:tc>
@@ -2768,7 +3192,23 @@
                 <w:sz w:val="24"/>
                 <w:lang w:val="es-MX"/>
               </w:rPr>
+              <w:t>{</w:t>
+            </w:r>
+            <w:r>
+              <w:rPr>
+                <w:rFonts w:ascii="Arial" w:hAnsi="Arial"/>
+                <w:sz w:val="24"/>
+                <w:lang w:val="es-MX"/>
+              </w:rPr>
               <w:t>xFechaCanalizacion</w:t>
+            </w:r>
+            <w:r>
+              <w:rPr>
+                <w:rFonts w:ascii="Arial" w:hAnsi="Arial"/>
+                <w:sz w:val="24"/>
+                <w:lang w:val="es-MX"/>
+              </w:rPr>
+              <w:t>}</w:t>
             </w:r>
           </w:p>
         </w:tc>
@@ -2834,7 +3274,23 @@
                 <w:sz w:val="24"/>
                 <w:lang w:val="es-MX"/>
               </w:rPr>
+              <w:t>{</w:t>
+            </w:r>
+            <w:r>
+              <w:rPr>
+                <w:rFonts w:ascii="Arial" w:hAnsi="Arial"/>
+                <w:sz w:val="24"/>
+                <w:lang w:val="es-MX"/>
+              </w:rPr>
               <w:t>xHoraCanalizacion</w:t>
+            </w:r>
+            <w:r>
+              <w:rPr>
+                <w:rFonts w:ascii="Arial" w:hAnsi="Arial"/>
+                <w:sz w:val="24"/>
+                <w:lang w:val="es-MX"/>
+              </w:rPr>
+              <w:t>}</w:t>
             </w:r>
           </w:p>
         </w:tc>
@@ -2900,8 +3356,26 @@
                 <w:sz w:val="24"/>
                 <w:lang w:val="es-MX"/>
               </w:rPr>
+              <w:t>{</w:t>
+            </w:r>
+            <w:r>
+              <w:rPr>
+                <w:rFonts w:ascii="Arial" w:hAnsi="Arial"/>
+                <w:sz w:val="24"/>
+                <w:lang w:val="es-MX"/>
+              </w:rPr>
               <w:t>xNombreCausoHecho</w:t>
             </w:r>
+            <w:r>
+              <w:rPr>
+                <w:rFonts w:ascii="Arial" w:hAnsi="Arial"/>
+                <w:sz w:val="24"/>
+                <w:lang w:val="es-MX"/>
+              </w:rPr>
+              <w:t>}</w:t>
+            </w:r>
+            <w:bookmarkStart w:id="0" w:name="_GoBack"/>
+            <w:bookmarkEnd w:id="0"/>
           </w:p>
         </w:tc>
       </w:tr>
@@ -3113,10 +3587,27 @@
             <w:r>
               <w:rPr>
                 <w:rFonts w:ascii="Arial" w:hAnsi="Arial"/>
+                <w:spacing w:val="-1"/>
+                <w:sz w:val="24"/>
+                <w:lang w:val="es-MX"/>
+              </w:rPr>
+              <w:t>{</w:t>
+            </w:r>
+            <w:r>
+              <w:rPr>
+                <w:rFonts w:ascii="Arial" w:hAnsi="Arial"/>
                 <w:sz w:val="24"/>
                 <w:lang w:val="es-MX"/>
               </w:rPr>
               <w:t>xDomicilioHechos</w:t>
+            </w:r>
+            <w:r>
+              <w:rPr>
+                <w:rFonts w:ascii="Arial" w:hAnsi="Arial"/>
+                <w:sz w:val="24"/>
+                <w:lang w:val="es-MX"/>
+              </w:rPr>
+              <w:t>}</w:t>
             </w:r>
           </w:p>
           <w:p>
@@ -3191,6 +3682,14 @@
               </w:rPr>
               <w:t xml:space="preserve"> </w:t>
             </w:r>
+            <w:r>
+              <w:rPr>
+                <w:rFonts w:ascii="Arial"/>
+                <w:spacing w:val="-5"/>
+                <w:sz w:val="24"/>
+              </w:rPr>
+              <w:t>{</w:t>
+            </w:r>
             <w:proofErr w:type="spellStart"/>
             <w:r>
               <w:rPr>
@@ -3200,6 +3699,13 @@
               <w:t>xObservaciones</w:t>
             </w:r>
             <w:proofErr w:type="spellEnd"/>
+            <w:r>
+              <w:rPr>
+                <w:rFonts w:ascii="Arial" w:hAnsi="Arial"/>
+                <w:sz w:val="24"/>
+              </w:rPr>
+              <w:t>}</w:t>
+            </w:r>
           </w:p>
           <w:p>
             <w:pPr>
@@ -3361,7 +3867,21 @@
           <w:b w:val="0"/>
           <w:lang w:val="es-MX"/>
         </w:rPr>
+        <w:t>{</w:t>
+      </w:r>
+      <w:r>
+        <w:rPr>
+          <w:b w:val="0"/>
+          <w:lang w:val="es-MX"/>
+        </w:rPr>
         <w:t>xPersonaRegistro</w:t>
+      </w:r>
+      <w:r>
+        <w:rPr>
+          <w:b w:val="0"/>
+          <w:lang w:val="es-MX"/>
+        </w:rPr>
+        <w:t>}</w:t>
       </w:r>
     </w:p>
     <w:sectPr>
@@ -4352,7 +4872,7 @@
 </file>
 
 <file path=customXml/itemProps1.xml><?xml version="1.0" encoding="utf-8"?>
-<ds:datastoreItem xmlns:ds="http://schemas.openxmlformats.org/officeDocument/2006/customXml" ds:itemID="{358CEEBB-FA7F-C24B-B1A9-19D3A343A75D}">
+<ds:datastoreItem xmlns:ds="http://schemas.openxmlformats.org/officeDocument/2006/customXml" ds:itemID="{71E2B62E-C046-3C44-AB3D-D8B02631B585}">
   <ds:schemaRefs>
     <ds:schemaRef ds:uri="http://schemas.openxmlformats.org/officeDocument/2006/bibliography"/>
   </ds:schemaRefs>

</xml_diff>